<commit_message>
final final final, this is seriously the last one yay
</commit_message>
<xml_diff>
--- a/platformer recreate task list.docx
+++ b/platformer recreate task list.docx
@@ -151,27 +151,45 @@
             <w:tcW w:w="2337" w:type="dxa"/>
           </w:tcPr>
           <w:p>
+            <w:r>
+              <w:t>Identified</w:t>
+            </w:r>
             <w:bookmarkStart w:id="0" w:name="_GoBack"/>
             <w:bookmarkEnd w:id="0"/>
+            <w:r>
+              <w:t xml:space="preserve"> – Toby </w:t>
+            </w:r>
           </w:p>
         </w:tc>
         <w:tc>
           <w:tcPr>
             <w:tcW w:w="2337" w:type="dxa"/>
           </w:tcPr>
-          <w:p/>
+          <w:p>
+            <w:r>
+              <w:t>Complete - Frank</w:t>
+            </w:r>
+          </w:p>
         </w:tc>
         <w:tc>
           <w:tcPr>
             <w:tcW w:w="2338" w:type="dxa"/>
           </w:tcPr>
-          <w:p/>
+          <w:p>
+            <w:r>
+              <w:t>Complete- Esther</w:t>
+            </w:r>
+          </w:p>
         </w:tc>
         <w:tc>
           <w:tcPr>
             <w:tcW w:w="2338" w:type="dxa"/>
           </w:tcPr>
-          <w:p/>
+          <w:p>
+            <w:r>
+              <w:t>Complete - Toby</w:t>
+            </w:r>
+          </w:p>
         </w:tc>
       </w:tr>
     </w:tbl>

</xml_diff>